<commit_message>
falta analisis y conclusion
</commit_message>
<xml_diff>
--- a/Docu/Framework Practica 1.docx
+++ b/Docu/Framework Practica 1.docx
@@ -69,89 +69,23 @@
                             <w:pPr>
                               <w:pStyle w:val="Authors"/>
                             </w:pPr>
-                            <w:proofErr w:type="spellStart"/>
                             <w:r>
                               <w:rPr>
                                 <w:lang w:val="es-ES"/>
                               </w:rPr>
-                              <w:t>Garcia</w:t>
+                              <w:t>Garcia Solares, Gonzalo Antonio 201318652                                                                                                                              Ordo</w:t>
                             </w:r>
-                            <w:proofErr w:type="spellEnd"/>
-                            <w:r>
-                              <w:rPr>
-                                <w:lang w:val="es-ES"/>
-                              </w:rPr>
-                              <w:t xml:space="preserve"> Solares, Gonzalo Antonio 201318652                                                                                                                              Ordo</w:t>
-                            </w:r>
-                            <w:proofErr w:type="spellStart"/>
                             <w:r>
                               <w:rPr>
                                 <w:lang w:val="es-GT"/>
                               </w:rPr>
-                              <w:t>ñez</w:t>
-                            </w:r>
-                            <w:proofErr w:type="spellEnd"/>
-                            <w:r>
-                              <w:rPr>
-                                <w:lang w:val="es-GT"/>
-                              </w:rPr>
-                              <w:t xml:space="preserve"> Xiloj,</w:t>
+                              <w:t>ñez Xiloj,</w:t>
                             </w:r>
                             <w:r>
                               <w:rPr>
                                 <w:lang w:val="es-ES"/>
                               </w:rPr>
-                              <w:t xml:space="preserve"> Ronald Geovany 201314564                                                                                                             Paredes Sol, Walter </w:t>
-                            </w:r>
-                            <w:proofErr w:type="spellStart"/>
-                            <w:proofErr w:type="gramStart"/>
-                            <w:r>
-                              <w:rPr>
-                                <w:lang w:val="es-ES"/>
-                              </w:rPr>
-                              <w:t>Josue</w:t>
-                            </w:r>
-                            <w:proofErr w:type="spellEnd"/>
-                            <w:r>
-                              <w:rPr>
-                                <w:lang w:val="es-ES"/>
-                              </w:rPr>
-                              <w:t xml:space="preserve">  201504326</w:t>
-                            </w:r>
-                            <w:proofErr w:type="gramEnd"/>
-                            <w:r>
-                              <w:rPr>
-                                <w:lang w:val="es-ES"/>
-                              </w:rPr>
-                              <w:t xml:space="preserve">                                                                                                 Sinay </w:t>
-                            </w:r>
-                            <w:proofErr w:type="spellStart"/>
-                            <w:r>
-                              <w:rPr>
-                                <w:lang w:val="es-ES"/>
-                              </w:rPr>
-                              <w:t>Alvarez</w:t>
-                            </w:r>
-                            <w:proofErr w:type="spellEnd"/>
-                            <w:r>
-                              <w:rPr>
-                                <w:lang w:val="es-ES"/>
-                              </w:rPr>
-                              <w:t xml:space="preserve">, Mynor </w:t>
-                            </w:r>
-                            <w:proofErr w:type="spellStart"/>
-                            <w:r>
-                              <w:rPr>
-                                <w:lang w:val="es-ES"/>
-                              </w:rPr>
-                              <w:t>Styven</w:t>
-                            </w:r>
-                            <w:proofErr w:type="spellEnd"/>
-                            <w:r>
-                              <w:rPr>
-                                <w:lang w:val="es-ES"/>
-                              </w:rPr>
-                              <w:t xml:space="preserve"> 201403520</w:t>
+                              <w:t xml:space="preserve"> Ronald Geovany 201314564                                                                                                             Paredes Sol, Walter Josue  201504326                                                                                                 Sinay Alvarez, Mynor Styven 201403520</w:t>
                             </w:r>
                           </w:p>
                           <w:p>
@@ -195,89 +129,23 @@
                       <w:pPr>
                         <w:pStyle w:val="Authors"/>
                       </w:pPr>
-                      <w:proofErr w:type="spellStart"/>
                       <w:r>
                         <w:rPr>
                           <w:lang w:val="es-ES"/>
                         </w:rPr>
-                        <w:t>Garcia</w:t>
+                        <w:t>Garcia Solares, Gonzalo Antonio 201318652                                                                                                                              Ordo</w:t>
                       </w:r>
-                      <w:proofErr w:type="spellEnd"/>
-                      <w:r>
-                        <w:rPr>
-                          <w:lang w:val="es-ES"/>
-                        </w:rPr>
-                        <w:t xml:space="preserve"> Solares, Gonzalo Antonio 201318652                                                                                                                              Ordo</w:t>
-                      </w:r>
-                      <w:proofErr w:type="spellStart"/>
                       <w:r>
                         <w:rPr>
                           <w:lang w:val="es-GT"/>
                         </w:rPr>
-                        <w:t>ñez</w:t>
-                      </w:r>
-                      <w:proofErr w:type="spellEnd"/>
-                      <w:r>
-                        <w:rPr>
-                          <w:lang w:val="es-GT"/>
-                        </w:rPr>
-                        <w:t xml:space="preserve"> Xiloj,</w:t>
+                        <w:t>ñez Xiloj,</w:t>
                       </w:r>
                       <w:r>
                         <w:rPr>
                           <w:lang w:val="es-ES"/>
                         </w:rPr>
-                        <w:t xml:space="preserve"> Ronald Geovany 201314564                                                                                                             Paredes Sol, Walter </w:t>
-                      </w:r>
-                      <w:proofErr w:type="spellStart"/>
-                      <w:proofErr w:type="gramStart"/>
-                      <w:r>
-                        <w:rPr>
-                          <w:lang w:val="es-ES"/>
-                        </w:rPr>
-                        <w:t>Josue</w:t>
-                      </w:r>
-                      <w:proofErr w:type="spellEnd"/>
-                      <w:r>
-                        <w:rPr>
-                          <w:lang w:val="es-ES"/>
-                        </w:rPr>
-                        <w:t xml:space="preserve">  201504326</w:t>
-                      </w:r>
-                      <w:proofErr w:type="gramEnd"/>
-                      <w:r>
-                        <w:rPr>
-                          <w:lang w:val="es-ES"/>
-                        </w:rPr>
-                        <w:t xml:space="preserve">                                                                                                 Sinay </w:t>
-                      </w:r>
-                      <w:proofErr w:type="spellStart"/>
-                      <w:r>
-                        <w:rPr>
-                          <w:lang w:val="es-ES"/>
-                        </w:rPr>
-                        <w:t>Alvarez</w:t>
-                      </w:r>
-                      <w:proofErr w:type="spellEnd"/>
-                      <w:r>
-                        <w:rPr>
-                          <w:lang w:val="es-ES"/>
-                        </w:rPr>
-                        <w:t xml:space="preserve">, Mynor </w:t>
-                      </w:r>
-                      <w:proofErr w:type="spellStart"/>
-                      <w:r>
-                        <w:rPr>
-                          <w:lang w:val="es-ES"/>
-                        </w:rPr>
-                        <w:t>Styven</w:t>
-                      </w:r>
-                      <w:proofErr w:type="spellEnd"/>
-                      <w:r>
-                        <w:rPr>
-                          <w:lang w:val="es-ES"/>
-                        </w:rPr>
-                        <w:t xml:space="preserve"> 201403520</w:t>
+                        <w:t xml:space="preserve"> Ronald Geovany 201314564                                                                                                             Paredes Sol, Walter Josue  201504326                                                                                                 Sinay Alvarez, Mynor Styven 201403520</w:t>
                       </w:r>
                     </w:p>
                     <w:p>
@@ -365,15 +233,7 @@
                                 <w:u w:val="single"/>
                                 <w:lang w:val="es-ES"/>
                               </w:rPr>
-                              <w:t xml:space="preserve">Buzón de entregas </w:t>
-                            </w:r>
-                            <w:proofErr w:type="gramStart"/>
-                            <w:r>
-                              <w:rPr>
-                                <w:u w:val="single"/>
-                                <w:lang w:val="es-ES"/>
-                              </w:rPr>
-                              <w:t>inteligente</w:t>
+                              <w:t>Buzón de entregas inteligente</w:t>
                             </w:r>
                             <w:r>
                               <w:rPr>
@@ -388,7 +248,6 @@
                               </w:rPr>
                               <w:t>(</w:t>
                             </w:r>
-                            <w:proofErr w:type="gramEnd"/>
                             <w:r>
                               <w:rPr>
                                 <w:sz w:val="16"/>
@@ -435,15 +294,7 @@
                           <w:u w:val="single"/>
                           <w:lang w:val="es-ES"/>
                         </w:rPr>
-                        <w:t xml:space="preserve">Buzón de entregas </w:t>
-                      </w:r>
-                      <w:proofErr w:type="gramStart"/>
-                      <w:r>
-                        <w:rPr>
-                          <w:u w:val="single"/>
-                          <w:lang w:val="es-ES"/>
-                        </w:rPr>
-                        <w:t>inteligente</w:t>
+                        <w:t>Buzón de entregas inteligente</w:t>
                       </w:r>
                       <w:r>
                         <w:rPr>
@@ -458,7 +309,6 @@
                         </w:rPr>
                         <w:t>(</w:t>
                       </w:r>
-                      <w:proofErr w:type="gramEnd"/>
                       <w:r>
                         <w:rPr>
                           <w:sz w:val="16"/>
@@ -621,11 +471,9 @@
         <w:ind w:left="0"/>
       </w:pPr>
       <w:bookmarkStart w:id="0" w:name="PointTmp"/>
-      <w:proofErr w:type="spellStart"/>
       <w:r>
         <w:t>Nomenclatura</w:t>
       </w:r>
-      <w:proofErr w:type="spellEnd"/>
     </w:p>
     <w:p>
       <w:pPr>
@@ -641,21 +489,7 @@
         <w:rPr>
           <w:lang w:val="es-ES"/>
         </w:rPr>
-        <w:t xml:space="preserve">, sensores, </w:t>
-      </w:r>
-      <w:proofErr w:type="gramStart"/>
-      <w:r>
-        <w:rPr>
-          <w:lang w:val="es-ES"/>
-        </w:rPr>
-        <w:t>bitácora,  ultrasónico</w:t>
-      </w:r>
-      <w:proofErr w:type="gramEnd"/>
-      <w:r>
-        <w:rPr>
-          <w:lang w:val="es-ES"/>
-        </w:rPr>
-        <w:t>, API</w:t>
+        <w:t>, sensores, bitácora,  ultrasónico, API</w:t>
       </w:r>
       <w:r>
         <w:rPr>
@@ -681,11 +515,9 @@
         <w:pStyle w:val="Ttulo1"/>
         <w:ind w:left="0"/>
       </w:pPr>
-      <w:proofErr w:type="spellStart"/>
       <w:r>
         <w:t>Introducción</w:t>
       </w:r>
-      <w:proofErr w:type="spellEnd"/>
     </w:p>
     <w:bookmarkEnd w:id="0"/>
     <w:p>
@@ -738,17 +570,14 @@
         <w:rPr>
           <w:lang w:val="es-ES"/>
         </w:rPr>
-        <w:t xml:space="preserve"> hecho de ……………………</w:t>
-      </w:r>
-    </w:p>
-    <w:p>
-      <w:pPr>
-        <w:pStyle w:val="Text"/>
-        <w:ind w:firstLine="0"/>
-        <w:rPr>
-          <w:lang w:val="es-ES"/>
-        </w:rPr>
-      </w:pPr>
+        <w:t xml:space="preserve"> hecho de </w:t>
+      </w:r>
+      <w:r>
+        <w:rPr>
+          <w:lang w:val="es-ES"/>
+        </w:rPr>
+        <w:t xml:space="preserve">cartón piedra reforzado </w:t>
+      </w:r>
       <w:r>
         <w:rPr>
           <w:lang w:val="es-ES"/>
@@ -858,21 +687,7 @@
         <w:rPr>
           <w:lang w:val="es-ES"/>
         </w:rPr>
-        <w:t xml:space="preserve">Modulo </w:t>
-      </w:r>
-      <w:proofErr w:type="spellStart"/>
-      <w:r>
-        <w:rPr>
-          <w:lang w:val="es-ES"/>
-        </w:rPr>
-        <w:t>Wi</w:t>
-      </w:r>
-      <w:proofErr w:type="spellEnd"/>
-      <w:r>
-        <w:rPr>
-          <w:lang w:val="es-ES"/>
-        </w:rPr>
-        <w:t>-fi</w:t>
+        <w:t>Modulo Wi-fi</w:t>
       </w:r>
     </w:p>
     <w:p>
@@ -886,14 +701,12 @@
           <w:lang w:val="es-ES"/>
         </w:rPr>
       </w:pPr>
-      <w:proofErr w:type="spellStart"/>
       <w:r>
         <w:rPr>
           <w:lang w:val="es-ES"/>
         </w:rPr>
         <w:t>Protoboard</w:t>
       </w:r>
-      <w:proofErr w:type="spellEnd"/>
     </w:p>
     <w:p>
       <w:pPr>
@@ -1162,19 +975,11 @@
         <w:ind w:firstLine="238"/>
         <w:jc w:val="center"/>
       </w:pPr>
-      <w:proofErr w:type="spellStart"/>
-      <w:r>
-        <w:rPr>
-          <w:lang w:val="es-ES"/>
-        </w:rPr>
-        <w:t>Fig</w:t>
-      </w:r>
-      <w:proofErr w:type="spellEnd"/>
-      <w:r>
-        <w:rPr>
-          <w:lang w:val="es-ES"/>
-        </w:rPr>
-        <w:t xml:space="preserve"> 1: </w:t>
+      <w:r>
+        <w:rPr>
+          <w:lang w:val="es-ES"/>
+        </w:rPr>
+        <w:t xml:space="preserve">Fig 1: </w:t>
       </w:r>
       <w:r>
         <w:rPr>
@@ -1355,19 +1160,11 @@
           <w:lang w:val="es-ES" w:eastAsia="es-GT"/>
         </w:rPr>
       </w:pPr>
-      <w:proofErr w:type="spellStart"/>
       <w:r>
         <w:rPr>
           <w:lang w:val="es-ES" w:eastAsia="es-GT"/>
         </w:rPr>
-        <w:t>Fig</w:t>
-      </w:r>
-      <w:proofErr w:type="spellEnd"/>
-      <w:r>
-        <w:rPr>
-          <w:lang w:val="es-ES" w:eastAsia="es-GT"/>
-        </w:rPr>
-        <w:t xml:space="preserve"> 2: sensor </w:t>
+        <w:t xml:space="preserve">Fig 2: sensor </w:t>
       </w:r>
       <w:r>
         <w:rPr>
@@ -1410,7 +1207,7 @@
         </w:rPr>
         <w:lastRenderedPageBreak/>
         <w:drawing>
-          <wp:inline distT="0" distB="0" distL="0" distR="0" wp14:anchorId="6C78627F" wp14:editId="67FE7383">
+          <wp:inline distT="0" distB="0" distL="0" distR="0" wp14:anchorId="6C78627F" wp14:editId="40FC3F5B">
             <wp:extent cx="3201670" cy="1811020"/>
             <wp:effectExtent l="0" t="0" r="0" b="0"/>
             <wp:docPr id="7" name="Imagen 7"/>
@@ -1479,37 +1276,29 @@
           <w:lang w:val="es-GT"/>
         </w:rPr>
       </w:pPr>
-      <w:proofErr w:type="spellStart"/>
       <w:r>
         <w:rPr>
           <w:lang w:val="es-GT"/>
         </w:rPr>
-        <w:t>Fig</w:t>
-      </w:r>
-      <w:proofErr w:type="spellEnd"/>
+        <w:t xml:space="preserve">Fig </w:t>
+      </w:r>
       <w:r>
         <w:rPr>
           <w:lang w:val="es-GT"/>
         </w:rPr>
-        <w:t xml:space="preserve"> </w:t>
+        <w:t>3</w:t>
       </w:r>
       <w:r>
         <w:rPr>
           <w:lang w:val="es-GT"/>
         </w:rPr>
-        <w:t>3</w:t>
+        <w:t xml:space="preserve">: </w:t>
       </w:r>
       <w:r>
         <w:rPr>
           <w:lang w:val="es-GT"/>
         </w:rPr>
-        <w:t xml:space="preserve">: </w:t>
-      </w:r>
-      <w:r>
-        <w:rPr>
-          <w:lang w:val="es-GT"/>
-        </w:rPr>
-        <w:t xml:space="preserve">Conexión de Arduino con y </w:t>
+        <w:t xml:space="preserve">Conexión de Arduino con  </w:t>
       </w:r>
       <w:r>
         <w:rPr>
@@ -1684,19 +1473,11 @@
           <w:lang w:val="es-ES"/>
         </w:rPr>
       </w:pPr>
-      <w:proofErr w:type="spellStart"/>
-      <w:r>
-        <w:rPr>
-          <w:lang w:val="es-ES"/>
-        </w:rPr>
-        <w:t>Fig</w:t>
-      </w:r>
-      <w:proofErr w:type="spellEnd"/>
-      <w:r>
-        <w:rPr>
-          <w:lang w:val="es-ES"/>
-        </w:rPr>
-        <w:t xml:space="preserve"> </w:t>
+      <w:r>
+        <w:rPr>
+          <w:lang w:val="es-ES"/>
+        </w:rPr>
+        <w:t xml:space="preserve">Fig </w:t>
       </w:r>
       <w:r>
         <w:rPr>
@@ -1739,35 +1520,7 @@
         <w:rPr>
           <w:lang w:val="es-ES"/>
         </w:rPr>
-        <w:t xml:space="preserve">El aspecto de la autonomía en este proyecto se decidió con la utilización de una </w:t>
-      </w:r>
-      <w:proofErr w:type="spellStart"/>
-      <w:r>
-        <w:rPr>
-          <w:lang w:val="es-ES"/>
-        </w:rPr>
-        <w:t>power</w:t>
-      </w:r>
-      <w:proofErr w:type="spellEnd"/>
-      <w:r>
-        <w:rPr>
-          <w:lang w:val="es-ES"/>
-        </w:rPr>
-        <w:t xml:space="preserve"> </w:t>
-      </w:r>
-      <w:proofErr w:type="spellStart"/>
-      <w:r>
-        <w:rPr>
-          <w:lang w:val="es-ES"/>
-        </w:rPr>
-        <w:t>bank</w:t>
-      </w:r>
-      <w:proofErr w:type="spellEnd"/>
-      <w:r>
-        <w:rPr>
-          <w:lang w:val="es-ES"/>
-        </w:rPr>
-        <w:t xml:space="preserve"> el cual nos dará un mejor rendimiento que la utilización de baterías convencionales, también por lo mismo de la versatilidad y el posicionamiento de la misma, el tanque por medio del sensor </w:t>
+        <w:t xml:space="preserve">El aspecto de la autonomía en este proyecto se decidió con la utilización de una power bank el cual nos dará un mejor rendimiento que la utilización de baterías convencionales, también por lo mismo de la versatilidad y el posicionamiento de la misma, el tanque por medio del sensor </w:t>
       </w:r>
       <w:r>
         <w:rPr>
@@ -1803,21 +1556,7 @@
         <w:rPr>
           <w:lang w:val="es-ES"/>
         </w:rPr>
-        <w:t xml:space="preserve">, el lanzamiento de proyectiles se simulo con una pistola de balines, la cual es activada mediante un motor </w:t>
-      </w:r>
-      <w:proofErr w:type="spellStart"/>
-      <w:r>
-        <w:rPr>
-          <w:lang w:val="es-ES"/>
-        </w:rPr>
-        <w:t>stepper</w:t>
-      </w:r>
-      <w:proofErr w:type="spellEnd"/>
-      <w:r>
-        <w:rPr>
-          <w:lang w:val="es-ES"/>
-        </w:rPr>
-        <w:t xml:space="preserve"> </w:t>
+        <w:t xml:space="preserve">, el lanzamiento de proyectiles se simulo con una pistola de balines, la cual es activada mediante un motor stepper </w:t>
       </w:r>
       <w:r>
         <w:rPr>
@@ -1894,15 +1633,510 @@
           <w:lang w:val="es-MX"/>
         </w:rPr>
       </w:pPr>
-    </w:p>
-    <w:p>
-      <w:pPr>
-        <w:pStyle w:val="Text"/>
-        <w:spacing w:line="240" w:lineRule="exact"/>
-        <w:ind w:firstLine="0"/>
-        <w:rPr>
-          <w:lang w:val="es-MX"/>
-        </w:rPr>
+      <w:r>
+        <w:rPr>
+          <w:noProof/>
+        </w:rPr>
+        <w:drawing>
+          <wp:anchor distT="0" distB="0" distL="114300" distR="114300" simplePos="0" relativeHeight="251663360" behindDoc="0" locked="0" layoutInCell="1" allowOverlap="1" wp14:anchorId="59248BDF" wp14:editId="0AE483AB">
+            <wp:simplePos x="0" y="0"/>
+            <wp:positionH relativeFrom="margin">
+              <wp:align>right</wp:align>
+            </wp:positionH>
+            <wp:positionV relativeFrom="paragraph">
+              <wp:posOffset>209562</wp:posOffset>
+            </wp:positionV>
+            <wp:extent cx="3201670" cy="4004945"/>
+            <wp:effectExtent l="0" t="0" r="0" b="0"/>
+            <wp:wrapSquare wrapText="bothSides"/>
+            <wp:docPr id="3" name="Imagen 3"/>
+            <wp:cNvGraphicFramePr>
+              <a:graphicFrameLocks xmlns:a="http://schemas.openxmlformats.org/drawingml/2006/main" noChangeAspect="1"/>
+            </wp:cNvGraphicFramePr>
+            <a:graphic xmlns:a="http://schemas.openxmlformats.org/drawingml/2006/main">
+              <a:graphicData uri="http://schemas.openxmlformats.org/drawingml/2006/picture">
+                <pic:pic xmlns:pic="http://schemas.openxmlformats.org/drawingml/2006/picture">
+                  <pic:nvPicPr>
+                    <pic:cNvPr id="0" name="Picture 3"/>
+                    <pic:cNvPicPr>
+                      <a:picLocks noChangeAspect="1" noChangeArrowheads="1"/>
+                    </pic:cNvPicPr>
+                  </pic:nvPicPr>
+                  <pic:blipFill>
+                    <a:blip r:embed="rId11">
+                      <a:extLst>
+                        <a:ext uri="{28A0092B-C50C-407E-A947-70E740481C1C}">
+                          <a14:useLocalDpi xmlns:a14="http://schemas.microsoft.com/office/drawing/2010/main" val="0"/>
+                        </a:ext>
+                      </a:extLst>
+                    </a:blip>
+                    <a:srcRect/>
+                    <a:stretch>
+                      <a:fillRect/>
+                    </a:stretch>
+                  </pic:blipFill>
+                  <pic:spPr bwMode="auto">
+                    <a:xfrm>
+                      <a:off x="0" y="0"/>
+                      <a:ext cx="3201670" cy="4004945"/>
+                    </a:xfrm>
+                    <a:prstGeom prst="rect">
+                      <a:avLst/>
+                    </a:prstGeom>
+                    <a:noFill/>
+                    <a:ln>
+                      <a:noFill/>
+                    </a:ln>
+                  </pic:spPr>
+                </pic:pic>
+              </a:graphicData>
+            </a:graphic>
+            <wp14:sizeRelH relativeFrom="page">
+              <wp14:pctWidth>0</wp14:pctWidth>
+            </wp14:sizeRelH>
+            <wp14:sizeRelV relativeFrom="page">
+              <wp14:pctHeight>0</wp14:pctHeight>
+            </wp14:sizeRelV>
+          </wp:anchor>
+        </w:drawing>
+      </w:r>
+    </w:p>
+    <w:p/>
+    <w:p/>
+    <w:p>
+      <w:pPr>
+        <w:jc w:val="center"/>
+      </w:pPr>
+      <w:r>
+        <w:t xml:space="preserve">Fig </w:t>
+      </w:r>
+      <w:r>
+        <w:t>5</w:t>
+      </w:r>
+      <w:r>
+        <w:t>: Interfaz de la aplicacio</w:t>
+      </w:r>
+      <w:r>
+        <w:t>n</w:t>
+      </w:r>
+    </w:p>
+    <w:p/>
+    <w:p>
+      <w:pPr>
+        <w:pStyle w:val="Ttulo1"/>
+        <w:ind w:left="0"/>
+        <w:rPr>
+          <w:spacing w:val="-2"/>
+          <w:lang w:val="es-ES"/>
+        </w:rPr>
+      </w:pPr>
+      <w:r>
+        <w:rPr>
+          <w:spacing w:val="-2"/>
+          <w:lang w:val="es-ES"/>
+        </w:rPr>
+        <w:t>Conclusiones</w:t>
+      </w:r>
+    </w:p>
+    <w:p>
+      <w:pPr>
+        <w:rPr>
+          <w:lang w:val="es-ES"/>
+        </w:rPr>
+      </w:pPr>
+    </w:p>
+    <w:p>
+      <w:pPr>
+        <w:rPr>
+          <w:lang w:val="es-ES"/>
+        </w:rPr>
+      </w:pPr>
+    </w:p>
+    <w:p>
+      <w:pPr>
+        <w:jc w:val="both"/>
+        <w:rPr>
+          <w:lang w:val="es-ES"/>
+        </w:rPr>
+      </w:pPr>
+      <w:r>
+        <w:rPr>
+          <w:lang w:val="es-ES"/>
+        </w:rPr>
+        <w:t xml:space="preserve">Cada uno de los requisitos se logró cubrir según lo especificado con el enunciado del proyecto </w:t>
+      </w:r>
+      <w:r>
+        <w:rPr>
+          <w:lang w:val="es-ES"/>
+        </w:rPr>
+        <w:t>2</w:t>
+      </w:r>
+      <w:r>
+        <w:rPr>
+          <w:lang w:val="es-ES"/>
+        </w:rPr>
+        <w:t xml:space="preserve"> – fase </w:t>
+      </w:r>
+      <w:r>
+        <w:rPr>
+          <w:lang w:val="es-ES"/>
+        </w:rPr>
+        <w:t>2</w:t>
+      </w:r>
+      <w:r>
+        <w:rPr>
+          <w:lang w:val="es-ES"/>
+        </w:rPr>
+        <w:t xml:space="preserve">, </w:t>
+      </w:r>
+      <w:r>
+        <w:rPr>
+          <w:lang w:val="es-ES"/>
+        </w:rPr>
+        <w:t xml:space="preserve">teniendo en consideración de la competencia se opto por una velocidad no muy lenta, la cual esto también ayudara a que pueda tomar cada una de las decisiones correctas con una velocidad considerable, se podrá visualizar dentro de la aplicación una serie de </w:t>
+      </w:r>
+      <w:r>
+        <w:rPr>
+          <w:lang w:val="es-ES"/>
+        </w:rPr>
+        <w:t>gráficas</w:t>
+      </w:r>
+      <w:r>
+        <w:rPr>
+          <w:lang w:val="es-ES"/>
+        </w:rPr>
+        <w:t xml:space="preserve">, las cuales podrá ser seleccionado por el usuario para por parámetros deseados, se calibro de la mejor manera el sensor de color para que pueda reconocer cada uno y </w:t>
+      </w:r>
+      <w:r>
+        <w:rPr>
+          <w:lang w:val="es-ES"/>
+        </w:rPr>
+        <w:t>así</w:t>
+      </w:r>
+      <w:r>
+        <w:rPr>
+          <w:lang w:val="es-ES"/>
+        </w:rPr>
+        <w:t xml:space="preserve"> poder tomar las decisiones de manera </w:t>
+      </w:r>
+      <w:r>
+        <w:rPr>
+          <w:lang w:val="es-ES"/>
+        </w:rPr>
+        <w:t>automática</w:t>
+      </w:r>
+      <w:r>
+        <w:rPr>
+          <w:lang w:val="es-ES"/>
+        </w:rPr>
+        <w:t xml:space="preserve"> </w:t>
+      </w:r>
+    </w:p>
+    <w:p>
+      <w:pPr>
+        <w:jc w:val="both"/>
+      </w:pPr>
+    </w:p>
+    <w:p>
+      <w:pPr>
+        <w:pStyle w:val="Ttulo1"/>
+        <w:ind w:left="0"/>
+      </w:pPr>
+      <w:r>
+        <w:lastRenderedPageBreak/>
+        <w:t>ANEXOS</w:t>
+      </w:r>
+    </w:p>
+    <w:p>
+      <w:pPr>
+        <w:jc w:val="center"/>
+      </w:pPr>
+      <w:r>
+        <w:rPr>
+          <w:noProof/>
+        </w:rPr>
+        <w:drawing>
+          <wp:inline distT="0" distB="0" distL="0" distR="0" wp14:anchorId="5AA8A56E" wp14:editId="2D65B37A">
+            <wp:extent cx="2846717" cy="2290585"/>
+            <wp:effectExtent l="0" t="0" r="0" b="0"/>
+            <wp:docPr id="2" name="Imagen 2"/>
+            <wp:cNvGraphicFramePr>
+              <a:graphicFrameLocks xmlns:a="http://schemas.openxmlformats.org/drawingml/2006/main" noChangeAspect="1"/>
+            </wp:cNvGraphicFramePr>
+            <a:graphic xmlns:a="http://schemas.openxmlformats.org/drawingml/2006/main">
+              <a:graphicData uri="http://schemas.openxmlformats.org/drawingml/2006/picture">
+                <pic:pic xmlns:pic="http://schemas.openxmlformats.org/drawingml/2006/picture">
+                  <pic:nvPicPr>
+                    <pic:cNvPr id="0" name="Picture 1"/>
+                    <pic:cNvPicPr>
+                      <a:picLocks noChangeAspect="1" noChangeArrowheads="1"/>
+                    </pic:cNvPicPr>
+                  </pic:nvPicPr>
+                  <pic:blipFill>
+                    <a:blip r:embed="rId12" cstate="print">
+                      <a:extLst>
+                        <a:ext uri="{28A0092B-C50C-407E-A947-70E740481C1C}">
+                          <a14:useLocalDpi xmlns:a14="http://schemas.microsoft.com/office/drawing/2010/main" val="0"/>
+                        </a:ext>
+                      </a:extLst>
+                    </a:blip>
+                    <a:srcRect/>
+                    <a:stretch>
+                      <a:fillRect/>
+                    </a:stretch>
+                  </pic:blipFill>
+                  <pic:spPr bwMode="auto">
+                    <a:xfrm>
+                      <a:off x="0" y="0"/>
+                      <a:ext cx="2855115" cy="2297342"/>
+                    </a:xfrm>
+                    <a:prstGeom prst="rect">
+                      <a:avLst/>
+                    </a:prstGeom>
+                    <a:noFill/>
+                    <a:ln>
+                      <a:noFill/>
+                    </a:ln>
+                  </pic:spPr>
+                </pic:pic>
+              </a:graphicData>
+            </a:graphic>
+          </wp:inline>
+        </w:drawing>
+      </w:r>
+    </w:p>
+    <w:p>
+      <w:pPr>
+        <w:jc w:val="center"/>
+      </w:pPr>
+      <w:r>
+        <w:t xml:space="preserve">Fig 6: Bosquejo del buzon </w:t>
+      </w:r>
+    </w:p>
+    <w:p>
+      <w:pPr>
+        <w:jc w:val="both"/>
+      </w:pPr>
+    </w:p>
+    <w:p>
+      <w:pPr>
+        <w:jc w:val="center"/>
+      </w:pPr>
+      <w:r>
+        <w:rPr>
+          <w:noProof/>
+        </w:rPr>
+        <w:drawing>
+          <wp:inline distT="0" distB="0" distL="0" distR="0" wp14:anchorId="44F8BF0C" wp14:editId="0D1FAACE">
+            <wp:extent cx="2535709" cy="3383124"/>
+            <wp:effectExtent l="0" t="0" r="0" b="8255"/>
+            <wp:docPr id="4" name="Imagen 4"/>
+            <wp:cNvGraphicFramePr>
+              <a:graphicFrameLocks xmlns:a="http://schemas.openxmlformats.org/drawingml/2006/main" noChangeAspect="1"/>
+            </wp:cNvGraphicFramePr>
+            <a:graphic xmlns:a="http://schemas.openxmlformats.org/drawingml/2006/main">
+              <a:graphicData uri="http://schemas.openxmlformats.org/drawingml/2006/picture">
+                <pic:pic xmlns:pic="http://schemas.openxmlformats.org/drawingml/2006/picture">
+                  <pic:nvPicPr>
+                    <pic:cNvPr id="0" name="Picture 5"/>
+                    <pic:cNvPicPr>
+                      <a:picLocks noChangeAspect="1" noChangeArrowheads="1"/>
+                    </pic:cNvPicPr>
+                  </pic:nvPicPr>
+                  <pic:blipFill>
+                    <a:blip r:embed="rId13">
+                      <a:extLst>
+                        <a:ext uri="{28A0092B-C50C-407E-A947-70E740481C1C}">
+                          <a14:useLocalDpi xmlns:a14="http://schemas.microsoft.com/office/drawing/2010/main" val="0"/>
+                        </a:ext>
+                      </a:extLst>
+                    </a:blip>
+                    <a:srcRect/>
+                    <a:stretch>
+                      <a:fillRect/>
+                    </a:stretch>
+                  </pic:blipFill>
+                  <pic:spPr bwMode="auto">
+                    <a:xfrm>
+                      <a:off x="0" y="0"/>
+                      <a:ext cx="2551606" cy="3404334"/>
+                    </a:xfrm>
+                    <a:prstGeom prst="rect">
+                      <a:avLst/>
+                    </a:prstGeom>
+                    <a:noFill/>
+                    <a:ln>
+                      <a:noFill/>
+                    </a:ln>
+                  </pic:spPr>
+                </pic:pic>
+              </a:graphicData>
+            </a:graphic>
+          </wp:inline>
+        </w:drawing>
+      </w:r>
+    </w:p>
+    <w:p>
+      <w:pPr>
+        <w:jc w:val="center"/>
+      </w:pPr>
+      <w:r>
+        <w:t>Fig 7: Vista frontal del buzon</w:t>
+      </w:r>
+    </w:p>
+    <w:p>
+      <w:pPr>
+        <w:jc w:val="center"/>
+      </w:pPr>
+    </w:p>
+    <w:p>
+      <w:pPr>
+        <w:jc w:val="center"/>
+      </w:pPr>
+      <w:r>
+        <w:rPr>
+          <w:noProof/>
+        </w:rPr>
+        <w:drawing>
+          <wp:inline distT="0" distB="0" distL="0" distR="0" wp14:anchorId="427FF515" wp14:editId="2D9BE1D1">
+            <wp:extent cx="2238289" cy="2986309"/>
+            <wp:effectExtent l="0" t="0" r="0" b="5080"/>
+            <wp:docPr id="5" name="Imagen 5"/>
+            <wp:cNvGraphicFramePr>
+              <a:graphicFrameLocks xmlns:a="http://schemas.openxmlformats.org/drawingml/2006/main" noChangeAspect="1"/>
+            </wp:cNvGraphicFramePr>
+            <a:graphic xmlns:a="http://schemas.openxmlformats.org/drawingml/2006/main">
+              <a:graphicData uri="http://schemas.openxmlformats.org/drawingml/2006/picture">
+                <pic:pic xmlns:pic="http://schemas.openxmlformats.org/drawingml/2006/picture">
+                  <pic:nvPicPr>
+                    <pic:cNvPr id="0" name="Picture 7"/>
+                    <pic:cNvPicPr>
+                      <a:picLocks noChangeAspect="1" noChangeArrowheads="1"/>
+                    </pic:cNvPicPr>
+                  </pic:nvPicPr>
+                  <pic:blipFill>
+                    <a:blip r:embed="rId14" cstate="print">
+                      <a:extLst>
+                        <a:ext uri="{28A0092B-C50C-407E-A947-70E740481C1C}">
+                          <a14:useLocalDpi xmlns:a14="http://schemas.microsoft.com/office/drawing/2010/main" val="0"/>
+                        </a:ext>
+                      </a:extLst>
+                    </a:blip>
+                    <a:srcRect/>
+                    <a:stretch>
+                      <a:fillRect/>
+                    </a:stretch>
+                  </pic:blipFill>
+                  <pic:spPr bwMode="auto">
+                    <a:xfrm>
+                      <a:off x="0" y="0"/>
+                      <a:ext cx="2249802" cy="3001669"/>
+                    </a:xfrm>
+                    <a:prstGeom prst="rect">
+                      <a:avLst/>
+                    </a:prstGeom>
+                    <a:noFill/>
+                    <a:ln>
+                      <a:noFill/>
+                    </a:ln>
+                  </pic:spPr>
+                </pic:pic>
+              </a:graphicData>
+            </a:graphic>
+          </wp:inline>
+        </w:drawing>
+      </w:r>
+    </w:p>
+    <w:p>
+      <w:pPr>
+        <w:jc w:val="center"/>
+      </w:pPr>
+      <w:r>
+        <w:t>Fig 8: Vista de perfil del buzon</w:t>
+      </w:r>
+    </w:p>
+    <w:p>
+      <w:pPr>
+        <w:jc w:val="center"/>
+      </w:pPr>
+    </w:p>
+    <w:p>
+      <w:pPr>
+        <w:jc w:val="center"/>
+      </w:pPr>
+    </w:p>
+    <w:p>
+      <w:pPr>
+        <w:jc w:val="center"/>
+      </w:pPr>
+      <w:r>
+        <w:rPr>
+          <w:noProof/>
+        </w:rPr>
+        <w:drawing>
+          <wp:inline distT="0" distB="0" distL="0" distR="0" wp14:anchorId="208423FF" wp14:editId="77D3FC80">
+            <wp:extent cx="2147770" cy="2865539"/>
+            <wp:effectExtent l="0" t="0" r="5080" b="0"/>
+            <wp:docPr id="6" name="Imagen 6"/>
+            <wp:cNvGraphicFramePr>
+              <a:graphicFrameLocks xmlns:a="http://schemas.openxmlformats.org/drawingml/2006/main" noChangeAspect="1"/>
+            </wp:cNvGraphicFramePr>
+            <a:graphic xmlns:a="http://schemas.openxmlformats.org/drawingml/2006/main">
+              <a:graphicData uri="http://schemas.openxmlformats.org/drawingml/2006/picture">
+                <pic:pic xmlns:pic="http://schemas.openxmlformats.org/drawingml/2006/picture">
+                  <pic:nvPicPr>
+                    <pic:cNvPr id="0" name="Picture 9"/>
+                    <pic:cNvPicPr>
+                      <a:picLocks noChangeAspect="1" noChangeArrowheads="1"/>
+                    </pic:cNvPicPr>
+                  </pic:nvPicPr>
+                  <pic:blipFill>
+                    <a:blip r:embed="rId15" cstate="print">
+                      <a:extLst>
+                        <a:ext uri="{28A0092B-C50C-407E-A947-70E740481C1C}">
+                          <a14:useLocalDpi xmlns:a14="http://schemas.microsoft.com/office/drawing/2010/main" val="0"/>
+                        </a:ext>
+                      </a:extLst>
+                    </a:blip>
+                    <a:srcRect/>
+                    <a:stretch>
+                      <a:fillRect/>
+                    </a:stretch>
+                  </pic:blipFill>
+                  <pic:spPr bwMode="auto">
+                    <a:xfrm>
+                      <a:off x="0" y="0"/>
+                      <a:ext cx="2161724" cy="2884156"/>
+                    </a:xfrm>
+                    <a:prstGeom prst="rect">
+                      <a:avLst/>
+                    </a:prstGeom>
+                    <a:noFill/>
+                    <a:ln>
+                      <a:noFill/>
+                    </a:ln>
+                  </pic:spPr>
+                </pic:pic>
+              </a:graphicData>
+            </a:graphic>
+          </wp:inline>
+        </w:drawing>
+      </w:r>
+    </w:p>
+    <w:p>
+      <w:pPr>
+        <w:jc w:val="center"/>
+      </w:pPr>
+      <w:r>
+        <w:t xml:space="preserve">Fig 9: </w:t>
+      </w:r>
+      <w:r>
+        <w:t>Vista del buzon abierto</w:t>
+      </w:r>
+    </w:p>
+    <w:p>
+      <w:pPr>
+        <w:jc w:val="center"/>
       </w:pPr>
     </w:p>
     <w:p>
@@ -1912,400 +2146,42 @@
           <w:ilvl w:val="0"/>
           <w:numId w:val="0"/>
         </w:numPr>
-        <w:jc w:val="both"/>
-      </w:pPr>
-    </w:p>
-    <w:p/>
-    <w:p/>
-    <w:p/>
-    <w:p/>
-    <w:p/>
-    <w:p/>
-    <w:p/>
-    <w:p/>
-    <w:p/>
-    <w:p/>
-    <w:p/>
-    <w:p/>
-    <w:p/>
-    <w:p/>
-    <w:p/>
-    <w:p>
-      <w:pPr>
-        <w:jc w:val="center"/>
-      </w:pPr>
-      <w:r>
-        <w:t xml:space="preserve">Fig </w:t>
-      </w:r>
-      <w:r>
-        <w:t>5</w:t>
-      </w:r>
-      <w:r>
-        <w:t xml:space="preserve">: </w:t>
-      </w:r>
-      <w:proofErr w:type="spellStart"/>
-      <w:r>
-        <w:t>Interfaz</w:t>
-      </w:r>
-      <w:proofErr w:type="spellEnd"/>
-      <w:r>
-        <w:t xml:space="preserve"> de la </w:t>
-      </w:r>
-      <w:proofErr w:type="spellStart"/>
-      <w:r>
-        <w:t>aplicacion</w:t>
-      </w:r>
-      <w:proofErr w:type="spellEnd"/>
-    </w:p>
-    <w:p>
-      <w:pPr>
-        <w:jc w:val="center"/>
-      </w:pPr>
-    </w:p>
-    <w:p/>
-    <w:p>
-      <w:pPr>
-        <w:jc w:val="center"/>
-      </w:pPr>
-    </w:p>
-    <w:p/>
-    <w:p/>
-    <w:p/>
-    <w:p/>
-    <w:p/>
-    <w:p/>
-    <w:p/>
-    <w:p/>
-    <w:p/>
-    <w:p/>
-    <w:p/>
-    <w:p>
-      <w:pPr>
-        <w:pStyle w:val="Ttulo1"/>
-        <w:numPr>
-          <w:ilvl w:val="0"/>
-          <w:numId w:val="0"/>
-        </w:numPr>
-        <w:jc w:val="left"/>
-      </w:pPr>
-    </w:p>
-    <w:p/>
-    <w:p/>
-    <w:p/>
-    <w:p>
-      <w:pPr>
-        <w:jc w:val="center"/>
-      </w:pPr>
-      <w:r>
-        <w:t xml:space="preserve">Fig </w:t>
-      </w:r>
-      <w:r>
-        <w:t>6</w:t>
-      </w:r>
-      <w:r>
-        <w:t xml:space="preserve">: </w:t>
-      </w:r>
-      <w:proofErr w:type="spellStart"/>
-      <w:r>
-        <w:t>Datos</w:t>
-      </w:r>
-      <w:proofErr w:type="spellEnd"/>
-      <w:r>
+      </w:pPr>
+      <w:r>
+        <w:rPr>
+          <w:lang w:val="es-ES"/>
+        </w:rPr>
+        <w:t>Referencias</w:t>
+      </w:r>
+    </w:p>
+    <w:p>
+      <w:pPr>
+        <w:pStyle w:val="References"/>
+        <w:rPr>
+          <w:sz w:val="20"/>
+        </w:rPr>
+      </w:pPr>
+      <w:r>
+        <w:rPr>
+          <w:sz w:val="20"/>
+          <w:lang w:val="es-ES"/>
+        </w:rPr>
+        <w:t>https://</w:t>
+      </w:r>
+      <w:r>
+        <w:rPr>
+          <w:sz w:val="20"/>
+          <w:lang w:val="es-ES"/>
+        </w:rPr>
+        <w:t>www.wika.es/landingpage_weighing_technology_es_es.WIKA</w:t>
+      </w:r>
+      <w:r>
+        <w:rPr>
+          <w:sz w:val="20"/>
+          <w:lang w:val="es-ES"/>
+        </w:rPr>
         <w:t xml:space="preserve"> </w:t>
       </w:r>
-      <w:proofErr w:type="spellStart"/>
-      <w:r>
-        <w:t>recolectados</w:t>
-      </w:r>
-      <w:proofErr w:type="spellEnd"/>
-      <w:r>
-        <w:t xml:space="preserve"> dentro de la </w:t>
-      </w:r>
-      <w:proofErr w:type="spellStart"/>
-      <w:r>
-        <w:t>aplicacion</w:t>
-      </w:r>
-      <w:proofErr w:type="spellEnd"/>
-    </w:p>
-    <w:p>
-      <w:pPr>
-        <w:jc w:val="center"/>
-      </w:pPr>
-    </w:p>
-    <w:p>
-      <w:pPr>
-        <w:jc w:val="center"/>
-      </w:pPr>
-    </w:p>
-    <w:p>
-      <w:pPr>
-        <w:jc w:val="center"/>
-      </w:pPr>
-    </w:p>
-    <w:p>
-      <w:pPr>
-        <w:jc w:val="center"/>
-      </w:pPr>
-    </w:p>
-    <w:p>
-      <w:pPr>
-        <w:jc w:val="center"/>
-      </w:pPr>
-    </w:p>
-    <w:p>
-      <w:pPr>
-        <w:jc w:val="center"/>
-      </w:pPr>
-    </w:p>
-    <w:p>
-      <w:pPr>
-        <w:jc w:val="center"/>
-      </w:pPr>
-    </w:p>
-    <w:p>
-      <w:pPr>
-        <w:jc w:val="center"/>
-      </w:pPr>
-    </w:p>
-    <w:p>
-      <w:pPr>
-        <w:jc w:val="center"/>
-      </w:pPr>
-    </w:p>
-    <w:p>
-      <w:pPr>
-        <w:jc w:val="center"/>
-      </w:pPr>
-    </w:p>
-    <w:p>
-      <w:pPr>
-        <w:jc w:val="center"/>
-      </w:pPr>
-    </w:p>
-    <w:p>
-      <w:pPr>
-        <w:pStyle w:val="Ttulo1"/>
-        <w:ind w:left="0"/>
-        <w:rPr>
-          <w:spacing w:val="-2"/>
-          <w:lang w:val="es-ES"/>
-        </w:rPr>
-      </w:pPr>
-      <w:r>
-        <w:rPr>
-          <w:spacing w:val="-2"/>
-          <w:lang w:val="es-ES"/>
-        </w:rPr>
-        <w:t>Conclusiones</w:t>
-      </w:r>
-    </w:p>
-    <w:p>
-      <w:pPr>
-        <w:rPr>
-          <w:lang w:val="es-ES"/>
-        </w:rPr>
-      </w:pPr>
-    </w:p>
-    <w:p>
-      <w:pPr>
-        <w:jc w:val="both"/>
-        <w:rPr>
-          <w:lang w:val="es-ES"/>
-        </w:rPr>
-      </w:pPr>
-      <w:r>
-        <w:rPr>
-          <w:lang w:val="es-ES"/>
-        </w:rPr>
-        <w:t xml:space="preserve">Cada uno de los requisitos se logró cubrir según lo especificado con el enunciado del proyecto </w:t>
-      </w:r>
-      <w:r>
-        <w:rPr>
-          <w:lang w:val="es-ES"/>
-        </w:rPr>
-        <w:t>2</w:t>
-      </w:r>
-      <w:r>
-        <w:rPr>
-          <w:lang w:val="es-ES"/>
-        </w:rPr>
-        <w:t xml:space="preserve"> – fase </w:t>
-      </w:r>
-      <w:r>
-        <w:rPr>
-          <w:lang w:val="es-ES"/>
-        </w:rPr>
-        <w:t>2</w:t>
-      </w:r>
-      <w:r>
-        <w:rPr>
-          <w:lang w:val="es-ES"/>
-        </w:rPr>
-        <w:t xml:space="preserve">, </w:t>
-      </w:r>
-      <w:r>
-        <w:rPr>
-          <w:lang w:val="es-ES"/>
-        </w:rPr>
-        <w:t xml:space="preserve">teniendo en consideración de la competencia se opto por una velocidad no muy lenta, la cual esto también ayudara a que pueda tomar cada una de las decisiones correctas con una velocidad considerable, se podrá visualizar dentro de la aplicación una serie de </w:t>
-      </w:r>
-      <w:r>
-        <w:rPr>
-          <w:lang w:val="es-ES"/>
-        </w:rPr>
-        <w:t>gráficas</w:t>
-      </w:r>
-      <w:r>
-        <w:rPr>
-          <w:lang w:val="es-ES"/>
-        </w:rPr>
-        <w:t xml:space="preserve">, las cuales podrá ser seleccionado por el usuario para por parámetros deseados, se calibro de la mejor manera el sensor de color para que pueda reconocer cada uno y </w:t>
-      </w:r>
-      <w:r>
-        <w:rPr>
-          <w:lang w:val="es-ES"/>
-        </w:rPr>
-        <w:t>así</w:t>
-      </w:r>
-      <w:r>
-        <w:rPr>
-          <w:lang w:val="es-ES"/>
-        </w:rPr>
-        <w:t xml:space="preserve"> poder tomar las decisiones de manera </w:t>
-      </w:r>
-      <w:r>
-        <w:rPr>
-          <w:lang w:val="es-ES"/>
-        </w:rPr>
-        <w:t>automática</w:t>
-      </w:r>
-      <w:r>
-        <w:rPr>
-          <w:lang w:val="es-ES"/>
-        </w:rPr>
-        <w:t xml:space="preserve"> </w:t>
-      </w:r>
-    </w:p>
-    <w:p>
-      <w:pPr>
-        <w:jc w:val="both"/>
-      </w:pPr>
-    </w:p>
-    <w:p>
-      <w:pPr>
-        <w:pStyle w:val="Ttulo1"/>
-        <w:ind w:left="0"/>
-      </w:pPr>
-      <w:proofErr w:type="spellStart"/>
-      <w:r>
-        <w:t>Anexos</w:t>
-      </w:r>
-      <w:proofErr w:type="spellEnd"/>
-    </w:p>
-    <w:p>
-      <w:pPr>
-        <w:jc w:val="both"/>
-      </w:pPr>
-    </w:p>
-    <w:p>
-      <w:pPr>
-        <w:jc w:val="both"/>
-      </w:pPr>
-    </w:p>
-    <w:p>
-      <w:pPr>
-        <w:jc w:val="both"/>
-      </w:pPr>
-    </w:p>
-    <w:p>
-      <w:pPr>
-        <w:pStyle w:val="Ttulo1"/>
-        <w:numPr>
-          <w:ilvl w:val="0"/>
-          <w:numId w:val="0"/>
-        </w:numPr>
-      </w:pPr>
-      <w:r>
-        <w:rPr>
-          <w:lang w:val="es-ES"/>
-        </w:rPr>
-        <w:t>Referencias</w:t>
-      </w:r>
-    </w:p>
-    <w:p>
-      <w:pPr>
-        <w:pStyle w:val="Text"/>
-        <w:ind w:firstLine="0"/>
-        <w:rPr>
-          <w:i/>
-          <w:sz w:val="16"/>
-          <w:szCs w:val="10"/>
-          <w:lang w:val="es-ES"/>
-        </w:rPr>
-      </w:pPr>
-    </w:p>
-    <w:p>
-      <w:pPr>
-        <w:pStyle w:val="References"/>
-        <w:numPr>
-          <w:ilvl w:val="0"/>
-          <w:numId w:val="0"/>
-        </w:numPr>
-        <w:ind w:left="502"/>
-        <w:rPr>
-          <w:sz w:val="20"/>
-        </w:rPr>
-      </w:pPr>
-    </w:p>
-    <w:p>
-      <w:pPr>
-        <w:pStyle w:val="References"/>
-        <w:numPr>
-          <w:ilvl w:val="0"/>
-          <w:numId w:val="0"/>
-        </w:numPr>
-        <w:ind w:left="502"/>
-        <w:rPr>
-          <w:sz w:val="20"/>
-        </w:rPr>
-      </w:pPr>
-    </w:p>
-    <w:p>
-      <w:pPr>
-        <w:pStyle w:val="References"/>
-        <w:rPr>
-          <w:sz w:val="20"/>
-        </w:rPr>
-      </w:pPr>
-      <w:r>
-        <w:rPr>
-          <w:sz w:val="20"/>
-          <w:lang w:val="es-ES"/>
-        </w:rPr>
-        <w:t>https://</w:t>
-      </w:r>
-      <w:r>
-        <w:rPr>
-          <w:sz w:val="20"/>
-          <w:lang w:val="es-ES"/>
-        </w:rPr>
-        <w:t>www.wika.es/landingpage_weighing_technology_es_es.WIKA</w:t>
-      </w:r>
-      <w:r>
-        <w:rPr>
-          <w:sz w:val="20"/>
-          <w:lang w:val="es-ES"/>
-        </w:rPr>
-        <w:t xml:space="preserve"> </w:t>
-      </w:r>
-    </w:p>
-    <w:p>
-      <w:pPr>
-        <w:pStyle w:val="Prrafodelista"/>
-        <w:rPr>
-          <w:lang w:val="es-ES"/>
-        </w:rPr>
-      </w:pPr>
     </w:p>
     <w:p>
       <w:pPr>
@@ -2331,71 +2207,45 @@
     </w:p>
     <w:p>
       <w:pPr>
-        <w:pStyle w:val="Prrafodelista"/>
-      </w:pPr>
-    </w:p>
-    <w:p>
-      <w:pPr>
         <w:pStyle w:val="References"/>
+        <w:rPr>
+          <w:sz w:val="20"/>
+          <w:szCs w:val="24"/>
+        </w:rPr>
+      </w:pPr>
+      <w:r>
         <w:rPr>
           <w:rStyle w:val="Hipervnculo"/>
           <w:color w:val="auto"/>
           <w:sz w:val="20"/>
           <w:szCs w:val="24"/>
         </w:rPr>
-      </w:pPr>
-      <w:r>
-        <w:rPr>
-          <w:rStyle w:val="Hipervnculo"/>
-          <w:color w:val="auto"/>
+        <w:t>https://www.taloselectronics.com/blogs/tutoriales/celda-de-carga-hx711</w:t>
+      </w:r>
+    </w:p>
+    <w:p>
+      <w:pPr>
+        <w:pStyle w:val="References"/>
+        <w:rPr>
+          <w:sz w:val="20"/>
+        </w:rPr>
+      </w:pPr>
+      <w:r>
+        <w:rPr>
+          <w:sz w:val="20"/>
+        </w:rPr>
+        <w:t>https://www.youtube.com/watch?v=LaMaLE0rtGQ</w:t>
+      </w:r>
+    </w:p>
+    <w:p>
+      <w:pPr>
+        <w:pStyle w:val="References"/>
+        <w:rPr>
           <w:sz w:val="20"/>
           <w:szCs w:val="24"/>
         </w:rPr>
-        <w:t>https://www.taloselectronics.com/blogs/tutoriales/celda-de-carga-hx711</w:t>
-      </w:r>
-    </w:p>
-    <w:p>
-      <w:pPr>
-        <w:pStyle w:val="References"/>
-        <w:numPr>
-          <w:ilvl w:val="0"/>
-          <w:numId w:val="0"/>
-        </w:numPr>
-      </w:pPr>
-    </w:p>
-    <w:p>
-      <w:pPr>
-        <w:pStyle w:val="Prrafodelista"/>
-      </w:pPr>
-    </w:p>
-    <w:p>
-      <w:pPr>
-        <w:pStyle w:val="References"/>
-        <w:rPr>
-          <w:sz w:val="20"/>
-        </w:rPr>
-      </w:pPr>
-      <w:r>
-        <w:rPr>
-          <w:sz w:val="20"/>
-        </w:rPr>
-        <w:t>https://www.youtube.com/watch?v=LaMaLE0rtGQ</w:t>
-      </w:r>
-    </w:p>
-    <w:p>
-      <w:pPr>
-        <w:pStyle w:val="Prrafodelista"/>
-      </w:pPr>
-    </w:p>
-    <w:p>
-      <w:pPr>
-        <w:pStyle w:val="References"/>
-        <w:rPr>
-          <w:sz w:val="20"/>
-          <w:szCs w:val="24"/>
-        </w:rPr>
-      </w:pPr>
-      <w:hyperlink r:id="rId11" w:history="1">
+      </w:pPr>
+      <w:hyperlink r:id="rId16" w:history="1">
         <w:r>
           <w:rPr>
             <w:rStyle w:val="Hipervnculo"/>
@@ -2430,7 +2280,7 @@
       </w:pPr>
     </w:p>
     <w:sectPr>
-      <w:headerReference w:type="default" r:id="rId12"/>
+      <w:headerReference w:type="default" r:id="rId17"/>
       <w:pgSz w:w="12240" w:h="15840"/>
       <w:pgMar w:top="958" w:right="958" w:bottom="958" w:left="958" w:header="539" w:footer="720" w:gutter="0"/>
       <w:cols w:num="2" w:space="240"/>
@@ -2930,6 +2780,92 @@
     </w:lvl>
   </w:abstractNum>
   <w:abstractNum w:abstractNumId="3" w15:restartNumberingAfterBreak="0">
+    <w:nsid w:val="37EF0F6B"/>
+    <w:multiLevelType w:val="hybridMultilevel"/>
+    <w:tmpl w:val="4D44C392"/>
+    <w:lvl w:ilvl="0" w:tplc="100A0013">
+      <w:start w:val="1"/>
+      <w:numFmt w:val="upperRoman"/>
+      <w:lvlText w:val="%1."/>
+      <w:lvlJc w:val="right"/>
+      <w:pPr>
+        <w:ind w:left="720" w:hanging="360"/>
+      </w:pPr>
+    </w:lvl>
+    <w:lvl w:ilvl="1" w:tplc="100A0019" w:tentative="1">
+      <w:start w:val="1"/>
+      <w:numFmt w:val="lowerLetter"/>
+      <w:lvlText w:val="%2."/>
+      <w:lvlJc w:val="left"/>
+      <w:pPr>
+        <w:ind w:left="1440" w:hanging="360"/>
+      </w:pPr>
+    </w:lvl>
+    <w:lvl w:ilvl="2" w:tplc="100A001B" w:tentative="1">
+      <w:start w:val="1"/>
+      <w:numFmt w:val="lowerRoman"/>
+      <w:lvlText w:val="%3."/>
+      <w:lvlJc w:val="right"/>
+      <w:pPr>
+        <w:ind w:left="2160" w:hanging="180"/>
+      </w:pPr>
+    </w:lvl>
+    <w:lvl w:ilvl="3" w:tplc="100A000F" w:tentative="1">
+      <w:start w:val="1"/>
+      <w:numFmt w:val="decimal"/>
+      <w:lvlText w:val="%4."/>
+      <w:lvlJc w:val="left"/>
+      <w:pPr>
+        <w:ind w:left="2880" w:hanging="360"/>
+      </w:pPr>
+    </w:lvl>
+    <w:lvl w:ilvl="4" w:tplc="100A0019" w:tentative="1">
+      <w:start w:val="1"/>
+      <w:numFmt w:val="lowerLetter"/>
+      <w:lvlText w:val="%5."/>
+      <w:lvlJc w:val="left"/>
+      <w:pPr>
+        <w:ind w:left="3600" w:hanging="360"/>
+      </w:pPr>
+    </w:lvl>
+    <w:lvl w:ilvl="5" w:tplc="100A001B" w:tentative="1">
+      <w:start w:val="1"/>
+      <w:numFmt w:val="lowerRoman"/>
+      <w:lvlText w:val="%6."/>
+      <w:lvlJc w:val="right"/>
+      <w:pPr>
+        <w:ind w:left="4320" w:hanging="180"/>
+      </w:pPr>
+    </w:lvl>
+    <w:lvl w:ilvl="6" w:tplc="100A000F" w:tentative="1">
+      <w:start w:val="1"/>
+      <w:numFmt w:val="decimal"/>
+      <w:lvlText w:val="%7."/>
+      <w:lvlJc w:val="left"/>
+      <w:pPr>
+        <w:ind w:left="5040" w:hanging="360"/>
+      </w:pPr>
+    </w:lvl>
+    <w:lvl w:ilvl="7" w:tplc="100A0019" w:tentative="1">
+      <w:start w:val="1"/>
+      <w:numFmt w:val="lowerLetter"/>
+      <w:lvlText w:val="%8."/>
+      <w:lvlJc w:val="left"/>
+      <w:pPr>
+        <w:ind w:left="5760" w:hanging="360"/>
+      </w:pPr>
+    </w:lvl>
+    <w:lvl w:ilvl="8" w:tplc="100A001B" w:tentative="1">
+      <w:start w:val="1"/>
+      <w:numFmt w:val="lowerRoman"/>
+      <w:lvlText w:val="%9."/>
+      <w:lvlJc w:val="right"/>
+      <w:pPr>
+        <w:ind w:left="6480" w:hanging="180"/>
+      </w:pPr>
+    </w:lvl>
+  </w:abstractNum>
+  <w:abstractNum w:abstractNumId="4" w15:restartNumberingAfterBreak="0">
     <w:nsid w:val="641C56B4"/>
     <w:multiLevelType w:val="hybridMultilevel"/>
     <w:tmpl w:val="F49A550C"/>
@@ -3049,10 +2985,13 @@
     <w:abstractNumId w:val="1"/>
   </w:num>
   <w:num w:numId="3">
-    <w:abstractNumId w:val="3"/>
+    <w:abstractNumId w:val="4"/>
   </w:num>
   <w:num w:numId="4">
     <w:abstractNumId w:val="2"/>
+  </w:num>
+  <w:num w:numId="5">
+    <w:abstractNumId w:val="3"/>
   </w:num>
 </w:numbering>
 </file>

</xml_diff>